<commit_message>
Group1_0416324 report prob8 modified
</commit_message>
<xml_diff>
--- a/20170328hw2/Group1_0416324.docx
+++ b/20170328hw2/Group1_0416324.docx
@@ -3355,14 +3355,10 @@
       <w:pPr>
         <w:pStyle w:val="Normal"/>
         <w:jc w:val="left"/>
-        <w:rPr>
-          <w:rFonts w:ascii="文泉驛微米黑" w:hAnsi="文泉驛微米黑"/>
-        </w:rPr>
-      </w:pPr>
-      <w:r>
-        <w:rPr>
-          <w:rFonts w:ascii="文泉驛微米黑" w:hAnsi="文泉驛微米黑"/>
-        </w:rPr>
+        <w:rPr/>
+      </w:pPr>
+      <w:r>
+        <w:rPr/>
       </w:r>
     </w:p>
     <w:sectPr>
@@ -3384,6 +3380,7 @@
     <w:rPrDefault>
       <w:rPr>
         <w:rFonts w:ascii="Liberation Serif" w:hAnsi="Liberation Serif" w:eastAsia="Noto Sans CJK SC Regular" w:cs="FreeSans"/>
+        <w:sz w:val="20"/>
         <w:szCs w:val="24"/>
         <w:lang w:val="en-US" w:eastAsia="zh-CN" w:bidi="hi-IN"/>
       </w:rPr>

</xml_diff>